<commit_message>
Fix BaoCao Bieu Mau
</commit_message>
<xml_diff>
--- a/storage/app/reports/AD/PhanCongNguonTinToiPham/BCDXPhanCongNguonTin.docx
+++ b/storage/app/reports/AD/PhanCongNguonTinToiPham/BCDXPhanCongNguonTin.docx
@@ -413,7 +413,7 @@
           <w:sz w:val="28"/>
           <w:szCs w:val="28"/>
         </w:rPr>
-        <w:t xml:space="preserve"> – Thủ trưởng Cơ quan </w:t>
+        <w:t xml:space="preserve"> – </w:t>
       </w:r>
       <w:r>
         <w:rPr>
@@ -422,34 +422,7 @@
           <w:sz w:val="28"/>
           <w:szCs w:val="28"/>
         </w:rPr>
-        <w:t>${LoaiCQDT}</w:t>
-      </w:r>
-      <w:r>
-        <w:rPr>
-          <w:rFonts w:ascii="Times New Roman" w:hAnsi="Times New Roman" w:cs="Times New Roman"/>
-          <w:b/>
-          <w:sz w:val="28"/>
-          <w:szCs w:val="28"/>
-        </w:rPr>
-        <w:t xml:space="preserve"> Công an </w:t>
-      </w:r>
-      <w:r>
-        <w:rPr>
-          <w:rFonts w:ascii="Times New Roman" w:hAnsi="Times New Roman" w:cs="Times New Roman"/>
-          <w:b/>
-          <w:sz w:val="28"/>
-          <w:szCs w:val="28"/>
-        </w:rPr>
-        <w:t xml:space="preserve">${Loai} </w:t>
-      </w:r>
-      <w:r>
-        <w:rPr>
-          <w:rFonts w:ascii="Times New Roman" w:hAnsi="Times New Roman" w:cs="Times New Roman"/>
-          <w:b/>
-          <w:sz w:val="28"/>
-          <w:szCs w:val="28"/>
-        </w:rPr>
-        <w:t>${Huyen}, ${Tinh}</w:t>
+        <w:t>${ChucDanhLanhDao}</w:t>
       </w:r>
       <w:r>
         <w:rPr>
@@ -728,7 +701,7 @@
     </w:p>
     <w:p>
       <w:pPr>
-        <w:spacing w:after="0" w:line="360" w:lineRule="auto"/>
+        <w:spacing w:before="60" w:after="60"/>
         <w:contextualSpacing/>
         <w:jc w:val="both"/>
         <w:rPr>
@@ -836,12 +809,64 @@
     </w:p>
     <w:p>
       <w:pPr>
-        <w:tabs>
-          <w:tab w:val="right" w:pos="0"/>
-          <w:tab w:val="right" w:leader="dot" w:pos="9355"/>
-        </w:tabs>
-        <w:spacing w:line="350" w:lineRule="exact"/>
-        <w:ind w:firstLine="567"/>
+        <w:spacing w:before="60" w:after="60"/>
+        <w:ind w:firstLine="539"/>
+        <w:jc w:val="both"/>
+        <w:rPr>
+          <w:rFonts w:ascii="Times New Roman" w:hAnsi="Times New Roman" w:cs="Arial"/>
+          <w:spacing w:val="-6"/>
+          <w:sz w:val="28"/>
+          <w:szCs w:val="28"/>
+          <w:lang w:val="fr-FR"/>
+        </w:rPr>
+      </w:pPr>
+      <w:r>
+        <w:rPr>
+          <w:rFonts w:ascii="Times New Roman" w:hAnsi="Times New Roman" w:cs="Arial"/>
+          <w:spacing w:val="-6"/>
+          <w:sz w:val="28"/>
+          <w:szCs w:val="28"/>
+          <w:lang w:val="fr-FR"/>
+        </w:rPr>
+        <w:t xml:space="preserve">Quyết định phân công </w:t>
+      </w:r>
+      <w:r>
+        <w:rPr>
+          <w:rFonts w:ascii="Times New Roman" w:hAnsi="Times New Roman" w:cs="Arial"/>
+          <w:color w:val="FF0000"/>
+          <w:spacing w:val="-6"/>
+          <w:sz w:val="28"/>
+          <w:szCs w:val="28"/>
+          <w:lang w:val="fr-FR"/>
+        </w:rPr>
+        <w:t>Đồng chí</w:t>
+      </w:r>
+      <w:r>
+        <w:rPr>
+          <w:rFonts w:ascii="Times New Roman" w:hAnsi="Times New Roman" w:cs="Arial"/>
+          <w:color w:val="FF0000"/>
+          <w:spacing w:val="-6"/>
+          <w:sz w:val="28"/>
+          <w:szCs w:val="28"/>
+          <w:lang w:val="fr-FR"/>
+        </w:rPr>
+        <w:t xml:space="preserve"> ${CapBacLanhDao1} ${TenLanhDao1} </w:t>
+      </w:r>
+      <w:r>
+        <w:rPr>
+          <w:rFonts w:ascii="Times New Roman" w:hAnsi="Times New Roman" w:cs="Arial"/>
+          <w:spacing w:val="-6"/>
+          <w:sz w:val="28"/>
+          <w:szCs w:val="28"/>
+          <w:lang w:val="fr-FR"/>
+        </w:rPr>
+        <w:t>– {ChucDanhLanhDao1}</w:t>
+      </w:r>
+    </w:p>
+    <w:p>
+      <w:pPr>
+        <w:spacing w:before="60" w:after="60"/>
+        <w:ind w:firstLine="539"/>
         <w:jc w:val="both"/>
         <w:rPr>
           <w:rFonts w:ascii="Times New Roman" w:eastAsia="Times New Roman" w:hAnsi="Times New Roman" w:cs="Times New Roman"/>
@@ -850,6 +875,16 @@
           <w:szCs w:val="20"/>
         </w:rPr>
       </w:pPr>
+      <w:r>
+        <w:rPr>
+          <w:rFonts w:ascii="Times New Roman" w:hAnsi="Times New Roman" w:cs="Arial"/>
+          <w:spacing w:val="-6"/>
+          <w:sz w:val="28"/>
+          <w:szCs w:val="28"/>
+          <w:lang w:val="fr-FR"/>
+        </w:rPr>
+        <w:t xml:space="preserve">Quyết định phân công Điều tra viên : </w:t>
+      </w:r>
       <w:r>
         <w:rPr>
           <w:rFonts w:ascii="Times New Roman" w:eastAsia="Times New Roman" w:hAnsi="Times New Roman" w:cs="Times New Roman"/>

</xml_diff>